<commit_message>
actualización ortográfica archivo word ivan
</commit_message>
<xml_diff>
--- a/Noticias/ivan/primera noticia VIH.docx
+++ b/Noticias/ivan/primera noticia VIH.docx
@@ -13,8 +13,6 @@
           <w:szCs w:val="24"/>
         </w:rPr>
       </w:pPr>
-      <w:bookmarkStart w:id="0" w:name="_GoBack"/>
-      <w:bookmarkEnd w:id="0"/>
       <w:r>
         <w:rPr>
           <w:rFonts w:ascii="Segoe UI" w:hAnsi="Segoe UI" w:cs="Segoe UI"/>
@@ -43,6 +41,15 @@
           <w:sz w:val="24"/>
           <w:szCs w:val="24"/>
         </w:rPr>
+        <w:t xml:space="preserve">El VIH: </w:t>
+      </w:r>
+      <w:r>
+        <w:rPr>
+          <w:rFonts w:ascii="Segoe UI" w:hAnsi="Segoe UI" w:cs="Segoe UI"/>
+          <w:color w:val="000000" w:themeColor="text1"/>
+          <w:sz w:val="24"/>
+          <w:szCs w:val="24"/>
+        </w:rPr>
         <w:t>C</w:t>
       </w:r>
       <w:r>
@@ -52,7 +59,79 @@
           <w:sz w:val="24"/>
           <w:szCs w:val="24"/>
         </w:rPr>
-        <w:t>omo saben es un virus que una vez introducido en el organismo y desarrollado empieza a atacar las defensas del organismo lo que te hace vulnerable a cualquier tipo de enfermedad ocasionando la muerte. Hasta ahora no existe una cura,, pero no estamos lejos de ella. Los siguiente 3 avances van a mostrar por qué cada vez estamos más cerca de eliminar el VIH.</w:t>
+        <w:t xml:space="preserve">omo saben es un virus que una vez introducido en el organismo y desarrollado empieza a atacar las defensas del </w:t>
+      </w:r>
+      <w:r>
+        <w:rPr>
+          <w:rFonts w:ascii="Segoe UI" w:hAnsi="Segoe UI" w:cs="Segoe UI"/>
+          <w:color w:val="000000" w:themeColor="text1"/>
+          <w:sz w:val="24"/>
+          <w:szCs w:val="24"/>
+        </w:rPr>
+        <w:t xml:space="preserve">mismo, </w:t>
+      </w:r>
+      <w:r>
+        <w:rPr>
+          <w:rFonts w:ascii="Segoe UI" w:hAnsi="Segoe UI" w:cs="Segoe UI"/>
+          <w:color w:val="000000" w:themeColor="text1"/>
+          <w:sz w:val="24"/>
+          <w:szCs w:val="24"/>
+        </w:rPr>
+        <w:t xml:space="preserve">lo que </w:t>
+      </w:r>
+      <w:r>
+        <w:rPr>
+          <w:rFonts w:ascii="Segoe UI" w:hAnsi="Segoe UI" w:cs="Segoe UI"/>
+          <w:color w:val="000000" w:themeColor="text1"/>
+          <w:sz w:val="24"/>
+          <w:szCs w:val="24"/>
+        </w:rPr>
+        <w:t xml:space="preserve">lo </w:t>
+      </w:r>
+      <w:r>
+        <w:rPr>
+          <w:rFonts w:ascii="Segoe UI" w:hAnsi="Segoe UI" w:cs="Segoe UI"/>
+          <w:color w:val="000000" w:themeColor="text1"/>
+          <w:sz w:val="24"/>
+          <w:szCs w:val="24"/>
+        </w:rPr>
+        <w:t>hace vulnerable a cualquier tipo de enfermedad ocasionando la muerte. Hasta ahora no existe una cura,</w:t>
+      </w:r>
+      <w:r>
+        <w:rPr>
+          <w:rFonts w:ascii="Segoe UI" w:hAnsi="Segoe UI" w:cs="Segoe UI"/>
+          <w:color w:val="000000" w:themeColor="text1"/>
+          <w:sz w:val="24"/>
+          <w:szCs w:val="24"/>
+        </w:rPr>
+        <w:t xml:space="preserve"> </w:t>
+      </w:r>
+      <w:r>
+        <w:rPr>
+          <w:rFonts w:ascii="Segoe UI" w:hAnsi="Segoe UI" w:cs="Segoe UI"/>
+          <w:color w:val="000000" w:themeColor="text1"/>
+          <w:sz w:val="24"/>
+          <w:szCs w:val="24"/>
+        </w:rPr>
+        <w:t>pero no estamos lejos de ella. Los siguiente</w:t>
+      </w:r>
+      <w:r>
+        <w:rPr>
+          <w:rFonts w:ascii="Segoe UI" w:hAnsi="Segoe UI" w:cs="Segoe UI"/>
+          <w:color w:val="000000" w:themeColor="text1"/>
+          <w:sz w:val="24"/>
+          <w:szCs w:val="24"/>
+        </w:rPr>
+        <w:t>s</w:t>
+      </w:r>
+      <w:r>
+        <w:rPr>
+          <w:rFonts w:ascii="Segoe UI" w:hAnsi="Segoe UI" w:cs="Segoe UI"/>
+          <w:color w:val="000000" w:themeColor="text1"/>
+          <w:sz w:val="24"/>
+          <w:szCs w:val="24"/>
+        </w:rPr>
+        <w:t xml:space="preserve"> 3 avances van a mostrar por qué cada vez estamos más cerca de eliminar el VIH.</w:t>
       </w:r>
       <w:r>
         <w:rPr>
@@ -71,7 +150,7 @@
           <w:szCs w:val="24"/>
           <w:shd w:val="clear" w:color="auto" w:fill="FFFFFF"/>
         </w:rPr>
-        <w:t>36,7 millones de personas de todo el mundo que han contraído esta infección. </w:t>
+        <w:t>36,7 millones de personas de todo el mundo han contraído esta infección. </w:t>
       </w:r>
     </w:p>
     <w:p>
@@ -184,7 +263,18 @@
           <w:szCs w:val="24"/>
           <w:shd w:val="clear" w:color="auto" w:fill="FFFFFF"/>
         </w:rPr>
-        <w:t>el medicamento es capaz de reducir en más de un 90 % el riesgo de contagio en personas expuestas a infectarse y que tomen el fármaco invariablemente todos los días</w:t>
+        <w:t>E</w:t>
+      </w:r>
+      <w:r>
+        <w:rPr>
+          <w:rStyle w:val="Textoennegrita"/>
+          <w:rFonts w:ascii="Segoe UI" w:hAnsi="Segoe UI" w:cs="Segoe UI"/>
+          <w:color w:val="000000" w:themeColor="text1"/>
+          <w:sz w:val="24"/>
+          <w:szCs w:val="24"/>
+          <w:shd w:val="clear" w:color="auto" w:fill="FFFFFF"/>
+        </w:rPr>
+        <w:t>l medicamento es capaz de reducir en más de un 90 % el riesgo de contagio en personas expuestas a infectarse y que tomen el fármaco invariablemente todos los días</w:t>
       </w:r>
       <w:r>
         <w:rPr>
@@ -256,7 +346,27 @@
           <w:szCs w:val="24"/>
           <w:shd w:val="clear" w:color="auto" w:fill="FFFFFF"/>
         </w:rPr>
-        <w:t xml:space="preserve"> del VIH, es decir que aunque una mujer sea portadora del virus puede dar a luz a un bebe sano</w:t>
+        <w:t xml:space="preserve"> del VIH, es decir que</w:t>
+      </w:r>
+      <w:r>
+        <w:rPr>
+          <w:rFonts w:ascii="Segoe UI" w:hAnsi="Segoe UI" w:cs="Segoe UI"/>
+          <w:color w:val="000000" w:themeColor="text1"/>
+          <w:sz w:val="24"/>
+          <w:szCs w:val="24"/>
+          <w:shd w:val="clear" w:color="auto" w:fill="FFFFFF"/>
+        </w:rPr>
+        <w:t>,</w:t>
+      </w:r>
+      <w:r>
+        <w:rPr>
+          <w:rFonts w:ascii="Segoe UI" w:hAnsi="Segoe UI" w:cs="Segoe UI"/>
+          <w:color w:val="000000" w:themeColor="text1"/>
+          <w:sz w:val="24"/>
+          <w:szCs w:val="24"/>
+          <w:shd w:val="clear" w:color="auto" w:fill="FFFFFF"/>
+        </w:rPr>
+        <w:t xml:space="preserve"> aunque una mujer sea portadora del virus puede dar a luz a un bebe sano</w:t>
       </w:r>
       <w:r>
         <w:rPr>
@@ -288,7 +398,29 @@
           <w:szCs w:val="24"/>
           <w:shd w:val="clear" w:color="auto" w:fill="FFFFFF"/>
         </w:rPr>
-        <w:t>, y las embarazadas dan a luz por cesárea y pueden comprar leche maternizada a un bajo costo.</w:t>
+        <w:t xml:space="preserve">, y las embarazadas dan a luz por cesárea y </w:t>
+      </w:r>
+      <w:r>
+        <w:rPr>
+          <w:rFonts w:ascii="Segoe UI" w:hAnsi="Segoe UI" w:cs="Segoe UI"/>
+          <w:color w:val="000000" w:themeColor="text1"/>
+          <w:sz w:val="24"/>
+          <w:szCs w:val="24"/>
+          <w:shd w:val="clear" w:color="auto" w:fill="FFFFFF"/>
+        </w:rPr>
+        <w:t xml:space="preserve">deben </w:t>
+      </w:r>
+      <w:bookmarkStart w:id="0" w:name="_GoBack"/>
+      <w:bookmarkEnd w:id="0"/>
+      <w:r>
+        <w:rPr>
+          <w:rFonts w:ascii="Segoe UI" w:hAnsi="Segoe UI" w:cs="Segoe UI"/>
+          <w:color w:val="000000" w:themeColor="text1"/>
+          <w:sz w:val="24"/>
+          <w:szCs w:val="24"/>
+          <w:shd w:val="clear" w:color="auto" w:fill="FFFFFF"/>
+        </w:rPr>
+        <w:t>comprar leche maternizada a un bajo costo.</w:t>
       </w:r>
     </w:p>
     <w:p>

</xml_diff>